<commit_message>
download proper template based on the fng flag
</commit_message>
<xml_diff>
--- a/services/templates/pdf/submission-fng-review-template.docx
+++ b/services/templates/pdf/submission-fng-review-template.docx
@@ -250,6 +250,7 @@
               <w:jc w:val="left"/>
               <w:rPr>
                 <w:b/>
+                <w:b/>
                 <w:bCs/>
               </w:rPr>
             </w:pPr>
@@ -304,6 +305,7 @@
               <w:jc w:val="left"/>
               <w:rPr>
                 <w:b/>
+                <w:b/>
                 <w:bCs/>
               </w:rPr>
             </w:pPr>
@@ -358,6 +360,7 @@
               <w:jc w:val="left"/>
               <w:rPr>
                 <w:b/>
+                <w:b/>
                 <w:bCs/>
               </w:rPr>
             </w:pPr>
@@ -412,6 +415,7 @@
               <w:jc w:val="left"/>
               <w:rPr>
                 <w:b/>
+                <w:b/>
                 <w:bCs/>
               </w:rPr>
             </w:pPr>
@@ -465,6 +469,7 @@
               <w:spacing w:before="0" w:after="140"/>
               <w:jc w:val="left"/>
               <w:rPr>
+                <w:b/>
                 <w:b/>
                 <w:bCs/>
               </w:rPr>
@@ -572,6 +577,7 @@
               <w:rPr>
                 <w:rFonts w:ascii="BC Sans" w:hAnsi="BC Sans"/>
                 <w:b/>
+                <w:b/>
                 <w:bCs/>
               </w:rPr>
             </w:pPr>
@@ -622,6 +628,7 @@
               <w:rPr>
                 <w:rFonts w:ascii="BC Sans" w:hAnsi="BC Sans"/>
                 <w:b/>
+                <w:b/>
                 <w:bCs/>
               </w:rPr>
             </w:pPr>
@@ -672,6 +679,7 @@
               <w:rPr>
                 <w:rFonts w:ascii="BC Sans" w:hAnsi="BC Sans"/>
                 <w:b/>
+                <w:b/>
                 <w:bCs/>
               </w:rPr>
             </w:pPr>
@@ -722,6 +730,7 @@
               <w:rPr>
                 <w:rFonts w:ascii="BC Sans" w:hAnsi="BC Sans"/>
                 <w:b/>
+                <w:b/>
                 <w:bCs/>
               </w:rPr>
             </w:pPr>
@@ -772,6 +781,7 @@
               <w:rPr>
                 <w:rFonts w:ascii="BC Sans" w:hAnsi="BC Sans"/>
                 <w:b/>
+                <w:b/>
                 <w:bCs/>
               </w:rPr>
             </w:pPr>
@@ -822,6 +832,7 @@
               <w:rPr>
                 <w:rFonts w:ascii="BC Sans" w:hAnsi="BC Sans"/>
                 <w:b/>
+                <w:b/>
                 <w:bCs/>
               </w:rPr>
             </w:pPr>
@@ -871,6 +882,7 @@
               <w:spacing w:before="0" w:after="140"/>
               <w:rPr>
                 <w:rFonts w:ascii="BC Sans" w:hAnsi="BC Sans"/>
+                <w:b/>
                 <w:b/>
                 <w:bCs/>
               </w:rPr>
@@ -924,13 +936,7 @@
         <w:rPr>
           <w:rFonts w:ascii="BC Sans" w:hAnsi="BC Sans"/>
         </w:rPr>
-        <w:t>2</w:t>
-      </w:r>
-      <w:r>
-        <w:rPr>
-          <w:rFonts w:ascii="BC Sans" w:hAnsi="BC Sans"/>
-        </w:rPr>
-        <w:t>. Resolutions</w:t>
+        <w:t>2. Resolutions</w:t>
       </w:r>
     </w:p>
     <w:tbl>
@@ -964,6 +970,7 @@
               <w:rPr>
                 <w:rFonts w:ascii="BCSans;Noto Sans;Verdana;Arial;sans-serif" w:hAnsi="BCSans;Noto Sans;Verdana;Arial;sans-serif"/>
                 <w:b/>
+                <w:b/>
                 <w:i w:val="false"/>
                 <w:i w:val="false"/>
                 <w:caps w:val="false"/>
@@ -1008,7 +1015,7 @@
               <w:rPr>
                 <w:rFonts w:ascii="BC Sans" w:hAnsi="BC Sans"/>
               </w:rPr>
-              <w:t>{d.isAuthorized:ifEM():show(.notSubjectToAuthorization)}</w:t>
+              <w:t>{d.isAuthorized}</w:t>
             </w:r>
           </w:p>
         </w:tc>
@@ -1043,13 +1050,7 @@
         <w:rPr>
           <w:rFonts w:ascii="BC Sans" w:hAnsi="BC Sans"/>
         </w:rPr>
-        <w:t>3</w:t>
-      </w:r>
-      <w:r>
-        <w:rPr>
-          <w:rFonts w:ascii="BC Sans" w:hAnsi="BC Sans"/>
-        </w:rPr>
-        <w:t>. Attachments</w:t>
+        <w:t>3. Attachments</w:t>
       </w:r>
     </w:p>
     <w:p>
@@ -1116,6 +1117,7 @@
               <w:rPr>
                 <w:rFonts w:ascii="BC Sans" w:hAnsi="BC Sans"/>
                 <w:b/>
+                <w:b/>
                 <w:bCs/>
               </w:rPr>
             </w:pPr>
@@ -1139,6 +1141,7 @@
               <w:pStyle w:val="TableContents"/>
               <w:widowControl w:val="false"/>
               <w:rPr>
+                <w:b/>
                 <w:b/>
                 <w:bCs/>
               </w:rPr>
@@ -1325,6 +1328,7 @@
               <w:rPr>
                 <w:rFonts w:ascii="BC Sans" w:hAnsi="BC Sans"/>
                 <w:b/>
+                <w:b/>
                 <w:bCs/>
               </w:rPr>
             </w:pPr>
@@ -1348,6 +1352,7 @@
               <w:pStyle w:val="TableContents"/>
               <w:widowControl w:val="false"/>
               <w:rPr>
+                <w:b/>
                 <w:b/>
                 <w:bCs/>
               </w:rPr>

</xml_diff>

<commit_message>
Update L/FNG Review Form Labels
</commit_message>
<xml_diff>
--- a/services/templates/pdf/submission-fng-review-template.docx
+++ b/services/templates/pdf/submission-fng-review-template.docx
@@ -250,7 +250,6 @@
               <w:jc w:val="left"/>
               <w:rPr>
                 <w:b/>
-                <w:b/>
                 <w:bCs/>
               </w:rPr>
             </w:pPr>
@@ -305,7 +304,6 @@
               <w:jc w:val="left"/>
               <w:rPr>
                 <w:b/>
-                <w:b/>
                 <w:bCs/>
               </w:rPr>
             </w:pPr>
@@ -360,7 +358,6 @@
               <w:jc w:val="left"/>
               <w:rPr>
                 <w:b/>
-                <w:b/>
                 <w:bCs/>
               </w:rPr>
             </w:pPr>
@@ -415,7 +412,6 @@
               <w:jc w:val="left"/>
               <w:rPr>
                 <w:b/>
-                <w:b/>
                 <w:bCs/>
               </w:rPr>
             </w:pPr>
@@ -469,7 +465,6 @@
               <w:spacing w:before="0" w:after="140"/>
               <w:jc w:val="left"/>
               <w:rPr>
-                <w:b/>
                 <w:b/>
                 <w:bCs/>
               </w:rPr>
@@ -577,7 +572,6 @@
               <w:rPr>
                 <w:rFonts w:ascii="BC Sans" w:hAnsi="BC Sans"/>
                 <w:b/>
-                <w:b/>
                 <w:bCs/>
               </w:rPr>
             </w:pPr>
@@ -628,7 +622,6 @@
               <w:rPr>
                 <w:rFonts w:ascii="BC Sans" w:hAnsi="BC Sans"/>
                 <w:b/>
-                <w:b/>
                 <w:bCs/>
               </w:rPr>
             </w:pPr>
@@ -679,7 +672,6 @@
               <w:rPr>
                 <w:rFonts w:ascii="BC Sans" w:hAnsi="BC Sans"/>
                 <w:b/>
-                <w:b/>
                 <w:bCs/>
               </w:rPr>
             </w:pPr>
@@ -730,7 +722,6 @@
               <w:rPr>
                 <w:rFonts w:ascii="BC Sans" w:hAnsi="BC Sans"/>
                 <w:b/>
-                <w:b/>
                 <w:bCs/>
               </w:rPr>
             </w:pPr>
@@ -781,7 +772,6 @@
               <w:rPr>
                 <w:rFonts w:ascii="BC Sans" w:hAnsi="BC Sans"/>
                 <w:b/>
-                <w:b/>
                 <w:bCs/>
               </w:rPr>
             </w:pPr>
@@ -832,7 +822,6 @@
               <w:rPr>
                 <w:rFonts w:ascii="BC Sans" w:hAnsi="BC Sans"/>
                 <w:b/>
-                <w:b/>
                 <w:bCs/>
               </w:rPr>
             </w:pPr>
@@ -882,7 +871,6 @@
               <w:spacing w:before="0" w:after="140"/>
               <w:rPr>
                 <w:rFonts w:ascii="BC Sans" w:hAnsi="BC Sans"/>
-                <w:b/>
                 <w:b/>
                 <w:bCs/>
               </w:rPr>
@@ -970,7 +958,6 @@
               <w:rPr>
                 <w:rFonts w:ascii="BCSans;Noto Sans;Verdana;Arial;sans-serif" w:hAnsi="BCSans;Noto Sans;Verdana;Arial;sans-serif"/>
                 <w:b/>
-                <w:b/>
                 <w:i w:val="false"/>
                 <w:i w:val="false"/>
                 <w:caps w:val="false"/>
@@ -994,7 +981,7 @@
                 <w:sz w:val="24"/>
                 <w:szCs w:val="24"/>
               </w:rPr>
-              <w:t>Resolution for Application to Proceed to the ALC</w:t>
+              <w:t>What is the outcome of the Board/Council resolution?</w:t>
             </w:r>
           </w:p>
         </w:tc>
@@ -1117,7 +1104,6 @@
               <w:rPr>
                 <w:rFonts w:ascii="BC Sans" w:hAnsi="BC Sans"/>
                 <w:b/>
-                <w:b/>
                 <w:bCs/>
               </w:rPr>
             </w:pPr>
@@ -1141,7 +1127,6 @@
               <w:pStyle w:val="TableContents"/>
               <w:widowControl w:val="false"/>
               <w:rPr>
-                <w:b/>
                 <w:b/>
                 <w:bCs/>
               </w:rPr>
@@ -1328,7 +1313,6 @@
               <w:rPr>
                 <w:rFonts w:ascii="BC Sans" w:hAnsi="BC Sans"/>
                 <w:b/>
-                <w:b/>
                 <w:bCs/>
               </w:rPr>
             </w:pPr>
@@ -1352,7 +1336,6 @@
               <w:pStyle w:val="TableContents"/>
               <w:widowControl w:val="false"/>
               <w:rPr>
-                <w:b/>
                 <w:b/>
                 <w:bCs/>
               </w:rPr>

</xml_diff>